<commit_message>
mise a jour code, schéma eléctrique et logigramme
j'ai codé le moteur, j'ai modifier les noms des labels en fonction des noms donnés dans le code et j'ai modifier le logigramme
</commit_message>
<xml_diff>
--- a/structure/logigramme.docx
+++ b/structure/logigramme.docx
@@ -227,16 +227,16 @@
         <mc:AlternateContent>
           <mc:Choice Requires="wps">
             <w:drawing>
-              <wp:anchor distT="0" distB="0" distL="114300" distR="114300" simplePos="0" relativeHeight="251660288" behindDoc="0" locked="0" layoutInCell="1" allowOverlap="1" wp14:anchorId="39DF15C1" wp14:editId="6956C83E">
+              <wp:anchor distT="0" distB="0" distL="114300" distR="114300" simplePos="0" relativeHeight="251660288" behindDoc="0" locked="0" layoutInCell="1" allowOverlap="1" wp14:anchorId="39DF15C1" wp14:editId="52A6D510">
                 <wp:simplePos x="0" y="0"/>
                 <wp:positionH relativeFrom="column">
                   <wp:posOffset>-42545</wp:posOffset>
                 </wp:positionH>
                 <wp:positionV relativeFrom="paragraph">
-                  <wp:posOffset>39370</wp:posOffset>
+                  <wp:posOffset>39369</wp:posOffset>
                 </wp:positionV>
-                <wp:extent cx="5572125" cy="1695450"/>
-                <wp:effectExtent l="0" t="0" r="28575" b="19050"/>
+                <wp:extent cx="5819775" cy="3438525"/>
+                <wp:effectExtent l="0" t="0" r="28575" b="28575"/>
                 <wp:wrapNone/>
                 <wp:docPr id="7" name="Rectangle 7"/>
                 <wp:cNvGraphicFramePr/>
@@ -247,7 +247,7 @@
                       <wps:spPr>
                         <a:xfrm>
                           <a:off x="0" y="0"/>
-                          <a:ext cx="5572125" cy="1695450"/>
+                          <a:ext cx="5819775" cy="3438525"/>
                         </a:xfrm>
                         <a:prstGeom prst="rect">
                           <a:avLst/>
@@ -295,7 +295,7 @@
           </mc:Choice>
           <mc:Fallback>
             <w:pict>
-              <v:rect w14:anchorId="0D400878" id="Rectangle 7" o:spid="_x0000_s1026" style="position:absolute;margin-left:-3.35pt;margin-top:3.1pt;width:438.75pt;height:133.5pt;z-index:251660288;visibility:visible;mso-wrap-style:square;mso-width-percent:0;mso-height-percent:0;mso-wrap-distance-left:9pt;mso-wrap-distance-top:0;mso-wrap-distance-right:9pt;mso-wrap-distance-bottom:0;mso-position-horizontal:absolute;mso-position-horizontal-relative:text;mso-position-vertical:absolute;mso-position-vertical-relative:text;mso-width-percent:0;mso-height-percent:0;mso-width-relative:margin;mso-height-relative:margin;v-text-anchor:middle" o:gfxdata="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" filled="f" strokecolor="black [3213]" strokeweight="1pt"/>
+              <v:rect w14:anchorId="4E5E8642" id="Rectangle 7" o:spid="_x0000_s1026" style="position:absolute;margin-left:-3.35pt;margin-top:3.1pt;width:458.25pt;height:270.75pt;z-index:251660288;visibility:visible;mso-wrap-style:square;mso-width-percent:0;mso-height-percent:0;mso-wrap-distance-left:9pt;mso-wrap-distance-top:0;mso-wrap-distance-right:9pt;mso-wrap-distance-bottom:0;mso-position-horizontal:absolute;mso-position-horizontal-relative:text;mso-position-vertical:absolute;mso-position-vertical-relative:text;mso-width-percent:0;mso-height-percent:0;mso-width-relative:margin;mso-height-relative:margin;v-text-anchor:middle" o:gfxdata="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" filled="f" strokecolor="black [3213]" strokeweight="1pt"/>
             </w:pict>
           </mc:Fallback>
         </mc:AlternateContent>
@@ -393,6 +393,220 @@
           <w:color w:val="auto"/>
         </w:rPr>
       </w:pPr>
+      <w:r>
+        <w:rPr>
+          <w:color w:val="auto"/>
+        </w:rPr>
+        <w:t>Mettre le pin A0 à 0 bit (augmentation du nombre de bit par rapport au temps)</w:t>
+      </w:r>
+    </w:p>
+    <w:p>
+      <w:pPr>
+        <w:pStyle w:val="Paragraphedeliste"/>
+        <w:numPr>
+          <w:ilvl w:val="0"/>
+          <w:numId w:val="2"/>
+        </w:numPr>
+        <w:rPr>
+          <w:color w:val="auto"/>
+        </w:rPr>
+      </w:pPr>
+      <w:r>
+        <w:rPr>
+          <w:color w:val="auto"/>
+        </w:rPr>
+        <w:t>Mettre Tc à 0s</w:t>
+      </w:r>
+    </w:p>
+    <w:p>
+      <w:pPr>
+        <w:pStyle w:val="Paragraphedeliste"/>
+        <w:numPr>
+          <w:ilvl w:val="0"/>
+          <w:numId w:val="2"/>
+        </w:numPr>
+        <w:rPr>
+          <w:color w:val="auto"/>
+        </w:rPr>
+      </w:pPr>
+      <w:r>
+        <w:rPr>
+          <w:color w:val="auto"/>
+        </w:rPr>
+        <w:t>Alimenter la sonde</w:t>
+      </w:r>
+      <w:r>
+        <w:rPr>
+          <w:color w:val="auto"/>
+        </w:rPr>
+        <w:t xml:space="preserve"> (lorsque le </w:t>
+      </w:r>
+      <w:proofErr w:type="spellStart"/>
+      <w:r>
+        <w:rPr>
+          <w:color w:val="auto"/>
+        </w:rPr>
+        <w:t>timer</w:t>
+      </w:r>
+      <w:proofErr w:type="spellEnd"/>
+      <w:r>
+        <w:rPr>
+          <w:color w:val="auto"/>
+        </w:rPr>
+        <w:t xml:space="preserve"> est en marche)</w:t>
+      </w:r>
+    </w:p>
+    <w:p>
+      <w:pPr>
+        <w:pStyle w:val="Paragraphedeliste"/>
+        <w:numPr>
+          <w:ilvl w:val="0"/>
+          <w:numId w:val="2"/>
+        </w:numPr>
+        <w:rPr>
+          <w:color w:val="auto"/>
+        </w:rPr>
+      </w:pPr>
+      <w:r>
+        <w:rPr>
+          <w:color w:val="auto"/>
+        </w:rPr>
+        <w:t xml:space="preserve">Afficher le nombre de bit </w:t>
+      </w:r>
+    </w:p>
+    <w:p>
+      <w:pPr>
+        <w:pStyle w:val="Paragraphedeliste"/>
+        <w:numPr>
+          <w:ilvl w:val="0"/>
+          <w:numId w:val="2"/>
+        </w:numPr>
+        <w:rPr>
+          <w:color w:val="auto"/>
+        </w:rPr>
+      </w:pPr>
+      <w:r>
+        <w:rPr>
+          <w:color w:val="auto"/>
+        </w:rPr>
+        <w:t>Stopper l’alimentation de la sonde (lorsque l’on a 648 bits)</w:t>
+      </w:r>
+    </w:p>
+    <w:p>
+      <w:pPr>
+        <w:pStyle w:val="Paragraphedeliste"/>
+        <w:numPr>
+          <w:ilvl w:val="0"/>
+          <w:numId w:val="2"/>
+        </w:numPr>
+        <w:rPr>
+          <w:color w:val="auto"/>
+        </w:rPr>
+      </w:pPr>
+      <w:r>
+        <w:rPr>
+          <w:color w:val="auto"/>
+        </w:rPr>
+        <w:t xml:space="preserve">Stopper le </w:t>
+      </w:r>
+      <w:proofErr w:type="spellStart"/>
+      <w:r>
+        <w:rPr>
+          <w:color w:val="auto"/>
+        </w:rPr>
+        <w:t>timer</w:t>
+      </w:r>
+      <w:proofErr w:type="spellEnd"/>
+    </w:p>
+    <w:p>
+      <w:pPr>
+        <w:pStyle w:val="Paragraphedeliste"/>
+        <w:numPr>
+          <w:ilvl w:val="0"/>
+          <w:numId w:val="2"/>
+        </w:numPr>
+        <w:rPr>
+          <w:color w:val="auto"/>
+        </w:rPr>
+      </w:pPr>
+      <w:r>
+        <w:rPr>
+          <w:color w:val="auto"/>
+        </w:rPr>
+        <w:t>Retourner Tc</w:t>
+      </w:r>
+    </w:p>
+    <w:p>
+      <w:pPr>
+        <w:pStyle w:val="Paragraphedeliste"/>
+        <w:ind w:left="1080"/>
+        <w:rPr>
+          <w:color w:val="auto"/>
+        </w:rPr>
+      </w:pPr>
+    </w:p>
+    <w:p>
+      <w:pPr>
+        <w:pStyle w:val="Paragraphedeliste"/>
+        <w:ind w:left="1080"/>
+        <w:rPr>
+          <w:color w:val="auto"/>
+        </w:rPr>
+      </w:pPr>
+    </w:p>
+    <w:p>
+      <w:pPr>
+        <w:pStyle w:val="Paragraphedeliste"/>
+        <w:ind w:left="1080"/>
+        <w:rPr>
+          <w:color w:val="auto"/>
+        </w:rPr>
+      </w:pPr>
+    </w:p>
+    <w:p>
+      <w:pPr>
+        <w:pStyle w:val="Paragraphedeliste"/>
+        <w:ind w:left="1080"/>
+        <w:rPr>
+          <w:color w:val="auto"/>
+        </w:rPr>
+      </w:pPr>
+    </w:p>
+    <w:p>
+      <w:pPr>
+        <w:pStyle w:val="Paragraphedeliste"/>
+        <w:ind w:left="1080"/>
+        <w:rPr>
+          <w:color w:val="auto"/>
+        </w:rPr>
+      </w:pPr>
+    </w:p>
+    <w:p>
+      <w:pPr>
+        <w:pStyle w:val="Paragraphedeliste"/>
+        <w:ind w:left="1080"/>
+        <w:rPr>
+          <w:color w:val="auto"/>
+        </w:rPr>
+      </w:pPr>
+    </w:p>
+    <w:p>
+      <w:pPr>
+        <w:pStyle w:val="Paragraphedeliste"/>
+        <w:ind w:left="1080"/>
+        <w:rPr>
+          <w:color w:val="auto"/>
+        </w:rPr>
+      </w:pPr>
+    </w:p>
+    <w:p>
+      <w:pPr>
+        <w:pStyle w:val="Paragraphedeliste"/>
+        <w:ind w:left="1080"/>
+        <w:rPr>
+          <w:color w:val="auto"/>
+        </w:rPr>
+      </w:pPr>
     </w:p>
     <w:p>
       <w:pPr>
@@ -405,6 +619,7 @@
           <w:noProof/>
           <w:color w:val="FF0000"/>
         </w:rPr>
+        <w:lastRenderedPageBreak/>
         <mc:AlternateContent>
           <mc:Choice Requires="wps">
             <w:drawing>
@@ -691,7 +906,6 @@
           <w:noProof/>
           <w:color w:val="385623" w:themeColor="accent6" w:themeShade="80"/>
         </w:rPr>
-        <w:lastRenderedPageBreak/>
         <mc:AlternateContent>
           <mc:Choice Requires="wps">
             <w:drawing>
@@ -1829,6 +2043,7 @@
   <w:style w:type="character" w:default="1" w:styleId="Policepardfaut">
     <w:name w:val="Default Paragraph Font"/>
     <w:uiPriority w:val="1"/>
+    <w:semiHidden/>
     <w:unhideWhenUsed/>
   </w:style>
   <w:style w:type="table" w:default="1" w:styleId="TableauNormal">

</xml_diff>